<commit_message>
Add libgdx test project
</commit_message>
<xml_diff>
--- a/Literature Review.docx
+++ b/Literature Review.docx
@@ -23,22 +23,7 @@
           <w:i w:val="false"/>
           <w:iCs w:val="false"/>
         </w:rPr>
-        <w:t>The purpose of this paper is to provide an overview and critical review of the various techniques for the procedural generation of game content both proposed in research and examples in commercial games. This topic has seen a large amount of academic interest over the last number of years thus a fully exhaustive review is beyond the scope of this review. Instead it will explore the strengths and weaknesses of the four main categories of content generation and analyse choice examples for each before concluding with ...</w:t>
-      </w:r>
-    </w:p>
-    <w:p>
-      <w:pPr>
-        <w:pStyle w:val="Normal"/>
-        <w:rPr/>
-      </w:pPr>
-      <w:r>
-        <w:rPr>
-          <w:b/>
-          <w:bCs/>
-          <w:i w:val="false"/>
-          <w:iCs w:val="false"/>
-        </w:rPr>
-        <w:t>!// Figure out how to end this thing !!</w:t>
+        <w:t>The purpose of this paper is to provide an overview and critical review of the various techniques for the procedural generation of game content both proposed in research and examples in commercial games. This topic has seen a large amount of academic interest over the last number of years thus a fully exhaustive review is beyond the scope of this review. Instead it will explore the strengths and weaknesses of the four main categories of content generation and analyse choice examples for each before concluding with a discussion of how this has informed the design of the project.</w:t>
       </w:r>
     </w:p>
     <w:p>
@@ -115,7 +100,7 @@
           <w:i w:val="false"/>
           <w:iCs w:val="false"/>
         </w:rPr>
-        <w:t>The development of video games has become increasingly more expensive and time consuming as technology has improved with developers spending millions of dollars and taking years to produce more and more detailed games.[1] This cost is largely caused by both improvements in and the AAA</w:t>
+        <w:t>The development of video games has become increasingly more expensive and time consuming as technology has improved, with developers spending millions of dollars and taking years to produce more and more detailed games.[1] This cost is largely caused by both improvements in, and the AAA</w:t>
       </w:r>
       <w:r>
         <w:rPr>
@@ -134,23 +119,23 @@
           <w:i w:val="false"/>
           <w:iCs w:val="false"/>
         </w:rPr>
-        <w:t xml:space="preserve"> market's focus on graphical technology requiring more and more assets to be created by the artists.</w:t>
-      </w:r>
-    </w:p>
-    <w:p>
-      <w:pPr>
-        <w:pStyle w:val="Normal"/>
-        <w:jc w:val="left"/>
-        <w:rPr/>
-      </w:pPr>
-      <w:r>
-        <w:rPr>
-          <w:b w:val="false"/>
-          <w:bCs w:val="false"/>
-          <w:i w:val="false"/>
-          <w:iCs w:val="false"/>
-        </w:rPr>
-        <w:t xml:space="preserve">Similarly designing games has proved more challenging due to the wide range of play styles and expectations, even within a single game,  as shown by Drachen </w:t>
+        <w:t xml:space="preserve"> market's focus on, graphical technology requiring more and more assets to be created by the artists.</w:t>
+      </w:r>
+    </w:p>
+    <w:p>
+      <w:pPr>
+        <w:pStyle w:val="Normal"/>
+        <w:jc w:val="left"/>
+        <w:rPr/>
+      </w:pPr>
+      <w:r>
+        <w:rPr>
+          <w:b w:val="false"/>
+          <w:bCs w:val="false"/>
+          <w:i w:val="false"/>
+          <w:iCs w:val="false"/>
+        </w:rPr>
+        <w:t xml:space="preserve">Similarly designing games has proved more challenging due to the wide range of play styles and expectations of gamers; even within a single game,  as shown by Drachen </w:t>
       </w:r>
       <w:r>
         <w:rPr>
@@ -159,38 +144,85 @@
           <w:i/>
           <w:iCs/>
         </w:rPr>
-        <w:t xml:space="preserve">et al. </w:t>
-      </w:r>
-      <w:r>
-        <w:rPr>
-          <w:b w:val="false"/>
-          <w:bCs w:val="false"/>
-          <w:i w:val="false"/>
-          <w:iCs w:val="false"/>
-        </w:rPr>
-        <w:t>Study of Tomb Raider Underworld.[2] Accommodating all of these players and crafting an enjoyable experience for as many play styles as possible is a daunting task.</w:t>
-      </w:r>
-    </w:p>
-    <w:p>
-      <w:pPr>
-        <w:pStyle w:val="Normal"/>
-        <w:jc w:val="left"/>
-        <w:rPr/>
-      </w:pPr>
-      <w:r>
-        <w:rPr>
-          <w:b w:val="false"/>
-          <w:bCs w:val="false"/>
-          <w:i w:val="false"/>
-          <w:iCs w:val="false"/>
-        </w:rPr>
-        <w:t>One approach which can be applied to both of these problems and has seen large scale adoption within the game's industry is the procedural generation of content.  The most obvious benefit to generation is the ability for smaller and less costly teams to produce content rich games. It can also be used as a creative aid to augment a designer's imagination and has also be a core mechanic in Minecraft, one of the most successful games of all time. [5]</w:t>
-      </w:r>
-    </w:p>
-    <w:p>
-      <w:pPr>
-        <w:pStyle w:val="Normal"/>
-        <w:jc w:val="left"/>
+        <w:t xml:space="preserve">et al's. </w:t>
+      </w:r>
+      <w:r>
+        <w:rPr>
+          <w:b w:val="false"/>
+          <w:bCs w:val="false"/>
+          <w:i w:val="false"/>
+          <w:iCs w:val="false"/>
+        </w:rPr>
+        <w:t>study of Tomb Raider Underworld[2] that found four distinct play styles within the relatively restricted game. Accommodating all of these players and crafting an enjoyable experience for as many play styles as possible is a daunting task.</w:t>
+      </w:r>
+    </w:p>
+    <w:p>
+      <w:pPr>
+        <w:pStyle w:val="Normal"/>
+        <w:jc w:val="left"/>
+        <w:rPr/>
+      </w:pPr>
+      <w:r>
+        <w:rPr>
+          <w:b w:val="false"/>
+          <w:bCs w:val="false"/>
+          <w:i w:val="false"/>
+          <w:iCs w:val="false"/>
+        </w:rPr>
+        <w:t>One approach which can be applied to both of these problems and has seen large scale adoption within the game's industry is the procedural generation of content.  The most immediate benefit to generation is the ability for smaller teams to produce expansive, content rich games within the same timeframe as a much larger team. It can also be used as a creative aid to augment a designer's imagination and is even a core game mechanic in increasing numbers of games; including Minecraft, one of the most successful games of all time. [5]</w:t>
+      </w:r>
+    </w:p>
+    <w:p>
+      <w:pPr>
+        <w:pStyle w:val="Normal"/>
+        <w:jc w:val="left"/>
+        <w:rPr>
+          <w:rFonts w:ascii="Times New Roman" w:hAnsi="Times New Roman"/>
+          <w:b w:val="false"/>
+          <w:b w:val="false"/>
+          <w:bCs w:val="false"/>
+          <w:i w:val="false"/>
+          <w:i w:val="false"/>
+          <w:iCs w:val="false"/>
+        </w:rPr>
+      </w:pPr>
+      <w:r>
+        <w:rPr>
+          <w:b w:val="false"/>
+          <w:bCs w:val="false"/>
+          <w:i w:val="false"/>
+          <w:iCs w:val="false"/>
+        </w:rPr>
+      </w:r>
+    </w:p>
+    <w:p>
+      <w:pPr>
+        <w:pStyle w:val="Normal"/>
+        <w:jc w:val="center"/>
+        <w:rPr>
+          <w:rFonts w:ascii="Times New Roman" w:hAnsi="Times New Roman"/>
+          <w:b w:val="false"/>
+          <w:b w:val="false"/>
+          <w:bCs w:val="false"/>
+          <w:i w:val="false"/>
+          <w:i w:val="false"/>
+          <w:iCs w:val="false"/>
+        </w:rPr>
+      </w:pPr>
+      <w:r>
+        <w:rPr>
+          <w:b w:val="false"/>
+          <w:bCs w:val="false"/>
+          <w:i w:val="false"/>
+          <w:iCs w:val="false"/>
+        </w:rPr>
+        <w:t>2. Content Generation Techniques</w:t>
+      </w:r>
+    </w:p>
+    <w:p>
+      <w:pPr>
+        <w:pStyle w:val="Normal"/>
+        <w:jc w:val="center"/>
         <w:rPr>
           <w:rFonts w:ascii="Times New Roman" w:hAnsi="Times New Roman"/>
           <w:b w:val="false"/>
@@ -293,7 +325,7 @@
           <w:i w:val="false"/>
           <w:iCs w:val="false"/>
         </w:rPr>
-        <w:t xml:space="preserve">[4] where necessary content is aspects of the game the player must interact with in order to progress while optional is content which can be entirely ignored by players with no great impact to their experience.  </w:t>
+        <w:t xml:space="preserve">[4]. Necessary content is aspects of the game the player must interact with in order to progress while optional is content which can be entirely ignored by players with no great impact to their experience.  </w:t>
       </w:r>
     </w:p>
     <w:p>
@@ -329,6 +361,17 @@
         </w:rPr>
         <w:t xml:space="preserve">also define several features to aid in the comparison of PCG approaches; </w:t>
       </w:r>
+    </w:p>
+    <w:p>
+      <w:pPr>
+        <w:pStyle w:val="Normal"/>
+        <w:numPr>
+          <w:ilvl w:val="0"/>
+          <w:numId w:val="5"/>
+        </w:numPr>
+        <w:jc w:val="left"/>
+        <w:rPr/>
+      </w:pPr>
       <w:r>
         <w:rPr>
           <w:b w:val="false"/>
@@ -345,8 +388,19 @@
           <w:i w:val="false"/>
           <w:iCs w:val="false"/>
         </w:rPr>
-        <w:t xml:space="preserve"> refers to whether the content is generated at the runtime of the game or during development of the game. </w:t>
-      </w:r>
+        <w:t xml:space="preserve">: Whether the content is generated at the runtime of the game or during development of the game. </w:t>
+      </w:r>
+    </w:p>
+    <w:p>
+      <w:pPr>
+        <w:pStyle w:val="Normal"/>
+        <w:numPr>
+          <w:ilvl w:val="0"/>
+          <w:numId w:val="5"/>
+        </w:numPr>
+        <w:jc w:val="left"/>
+        <w:rPr/>
+      </w:pPr>
       <w:r>
         <w:rPr>
           <w:b w:val="false"/>
@@ -363,8 +417,19 @@
           <w:i w:val="false"/>
           <w:iCs w:val="false"/>
         </w:rPr>
-        <w:t xml:space="preserve"> a detail of the algorithm itself, this property describes the number of parameters, and thus amount of control, the algorithm allows the developer or whether these parameters are 'seeded' using random numbers. Finally </w:t>
-      </w:r>
+        <w:t xml:space="preserve">: A detail of the algorithm itself, this property describes the number of parameters, and thus amount of control, the algorithm allows the developer or whether these parameters are 'seeded' using random numbers. </w:t>
+      </w:r>
+    </w:p>
+    <w:p>
+      <w:pPr>
+        <w:pStyle w:val="Normal"/>
+        <w:numPr>
+          <w:ilvl w:val="0"/>
+          <w:numId w:val="5"/>
+        </w:numPr>
+        <w:jc w:val="left"/>
+        <w:rPr/>
+      </w:pPr>
       <w:r>
         <w:rPr>
           <w:b w:val="false"/>
@@ -372,16 +437,16 @@
           <w:i/>
           <w:iCs/>
         </w:rPr>
-        <w:t xml:space="preserve">'Stochastic or Deterministic' </w:t>
-      </w:r>
-      <w:r>
-        <w:rPr>
-          <w:b w:val="false"/>
-          <w:bCs w:val="false"/>
-          <w:i w:val="false"/>
-          <w:iCs w:val="false"/>
-        </w:rPr>
-        <w:t>explains the amount of randomness within the generation, i.e. a purely deterministic algorithm with generate identical content if repeatedly called with the same inputs.</w:t>
+        <w:t xml:space="preserve">'Stochastic or Deterministic': </w:t>
+      </w:r>
+      <w:r>
+        <w:rPr>
+          <w:b w:val="false"/>
+          <w:bCs w:val="false"/>
+          <w:i w:val="false"/>
+          <w:iCs w:val="false"/>
+        </w:rPr>
+        <w:t>The amount of randomness within the generation, i.e. a purely deterministic algorithm with generate identical content if repeatedly called with the same inputs.</w:t>
       </w:r>
     </w:p>
     <w:p>
@@ -420,29 +485,52 @@
           <w:i w:val="false"/>
           <w:iCs w:val="false"/>
         </w:rPr>
-        <w:t>Due to these sometimes conflicting properties a large array of algorithms for PCG have been developed. Despite this breadth most can be grouped into broad categories; Constructive, Generate and Test and Search Based. These will be discussed in depth in the follow sections along with a separate section for Narrative generation which comes with it's own unique challenges and approaches.</w:t>
+        <w:t>Due to these sometimes conflicting properties a large array of algorithms for PCG have been developed. Despite this breadth most can be grouped into broad categories; Constructive, Generate and Test and Search Based. These will be discussed in depth in the following sections along with a separate section for Narrative generation which comes with it's own unique challenges and approaches.</w:t>
       </w:r>
     </w:p>
     <w:p>
       <w:pPr>
         <w:pStyle w:val="Normal"/>
         <w:jc w:val="center"/>
-        <w:rPr/>
-      </w:pPr>
-      <w:r>
-        <w:rPr>
-          <w:b w:val="false"/>
-          <w:bCs w:val="false"/>
-          <w:i w:val="false"/>
-          <w:iCs w:val="false"/>
-        </w:rPr>
-        <w:t>2. Content Generation Techniques</w:t>
+        <w:rPr>
+          <w:rFonts w:ascii="Times New Roman" w:hAnsi="Times New Roman"/>
+          <w:b w:val="false"/>
+          <w:b w:val="false"/>
+          <w:bCs w:val="false"/>
+          <w:i w:val="false"/>
+          <w:i w:val="false"/>
+          <w:iCs w:val="false"/>
+        </w:rPr>
+      </w:pPr>
+      <w:r>
+        <w:rPr>
+          <w:b w:val="false"/>
+          <w:bCs w:val="false"/>
+          <w:i w:val="false"/>
+          <w:iCs w:val="false"/>
+        </w:rPr>
       </w:r>
     </w:p>
     <w:p>
       <w:pPr>
         <w:pStyle w:val="Normal"/>
         <w:jc w:val="center"/>
+        <w:rPr/>
+      </w:pPr>
+      <w:r>
+        <w:rPr>
+          <w:b w:val="false"/>
+          <w:bCs w:val="false"/>
+          <w:i w:val="false"/>
+          <w:iCs w:val="false"/>
+        </w:rPr>
+        <w:t>2.1 Constructive</w:t>
+      </w:r>
+    </w:p>
+    <w:p>
+      <w:pPr>
+        <w:pStyle w:val="Normal"/>
+        <w:jc w:val="center"/>
         <w:rPr>
           <w:rFonts w:ascii="Times New Roman" w:hAnsi="Times New Roman"/>
           <w:b w:val="false"/>
@@ -465,72 +553,33 @@
     <w:p>
       <w:pPr>
         <w:pStyle w:val="Normal"/>
-        <w:jc w:val="center"/>
-        <w:rPr/>
-      </w:pPr>
-      <w:r>
-        <w:rPr>
-          <w:b w:val="false"/>
-          <w:bCs w:val="false"/>
-          <w:i w:val="false"/>
-          <w:iCs w:val="false"/>
-        </w:rPr>
-        <w:t>2.1 Constructive</w:t>
-      </w:r>
-    </w:p>
-    <w:p>
-      <w:pPr>
-        <w:pStyle w:val="Normal"/>
-        <w:jc w:val="center"/>
-        <w:rPr>
-          <w:rFonts w:ascii="Times New Roman" w:hAnsi="Times New Roman"/>
-          <w:b w:val="false"/>
-          <w:b w:val="false"/>
-          <w:bCs w:val="false"/>
-          <w:i w:val="false"/>
-          <w:i w:val="false"/>
-          <w:iCs w:val="false"/>
-        </w:rPr>
-      </w:pPr>
-      <w:r>
-        <w:rPr>
-          <w:b w:val="false"/>
-          <w:bCs w:val="false"/>
-          <w:i w:val="false"/>
-          <w:iCs w:val="false"/>
-        </w:rPr>
-      </w:r>
-    </w:p>
-    <w:p>
-      <w:pPr>
-        <w:pStyle w:val="Normal"/>
-        <w:jc w:val="left"/>
-        <w:rPr/>
-      </w:pPr>
-      <w:r>
-        <w:rPr>
-          <w:b w:val="false"/>
-          <w:bCs w:val="false"/>
-          <w:i w:val="false"/>
-          <w:iCs w:val="false"/>
-        </w:rPr>
-        <w:t xml:space="preserve">Constructive PCG algorithms will run only once to generate content of an acceptable quality. Meaning that these algorithms must be guaranteed to produce usable content. </w:t>
-      </w:r>
-    </w:p>
-    <w:p>
-      <w:pPr>
-        <w:pStyle w:val="Normal"/>
-        <w:jc w:val="left"/>
-        <w:rPr/>
-      </w:pPr>
-      <w:r>
-        <w:rPr>
-          <w:b w:val="false"/>
-          <w:bCs w:val="false"/>
-          <w:i w:val="false"/>
-          <w:iCs w:val="false"/>
-        </w:rPr>
-        <w:t xml:space="preserve">The earliest examples of constructive PCG were purely deterministic and used as a form of memory optimisation. As a work around of the hardware constraints of early computers content was saved in a compressed format which could then be expanded out at runtime. A prime example of this was </w:t>
+        <w:jc w:val="left"/>
+        <w:rPr/>
+      </w:pPr>
+      <w:r>
+        <w:rPr>
+          <w:b w:val="false"/>
+          <w:bCs w:val="false"/>
+          <w:i w:val="false"/>
+          <w:iCs w:val="false"/>
+        </w:rPr>
+        <w:t xml:space="preserve">Constructive PCG refers to generation processes that execute once in order to produce content. This means the algorithms must be guaranteed to produce usable content of an acceptable quality every time. </w:t>
+      </w:r>
+    </w:p>
+    <w:p>
+      <w:pPr>
+        <w:pStyle w:val="Normal"/>
+        <w:jc w:val="left"/>
+        <w:rPr/>
+      </w:pPr>
+      <w:r>
+        <w:rPr>
+          <w:b w:val="false"/>
+          <w:bCs w:val="false"/>
+          <w:i w:val="false"/>
+          <w:iCs w:val="false"/>
+        </w:rPr>
+        <w:t xml:space="preserve">The earliest examples of constructive PCG were purely deterministic and used as a form of memory optimisation. As a work around of the hardware constraints of early computers, content was saved in a compressed format which could then be expanded out at runtime. A prime example of this was </w:t>
       </w:r>
       <w:r>
         <w:rPr>
@@ -548,7 +597,7 @@
           <w:i w:val="false"/>
           <w:iCs w:val="false"/>
         </w:rPr>
-        <w:t xml:space="preserve">[6] which 8 galaxies of 256 planets which were completely generated (name, position, items etc.) from a seed number.  A more modern example is </w:t>
+        <w:t xml:space="preserve">[6] which contained 8 galaxies of 256 planets that were completely generated (name, position, items etc.) from a seed number.  A more modern example is </w:t>
       </w:r>
       <w:r>
         <w:rPr>
@@ -622,23 +671,23 @@
           <w:i w:val="false"/>
           <w:iCs w:val="false"/>
         </w:rPr>
-        <w:t xml:space="preserve"> Diamond-Square Algorithm.[9] Introduced in 1982, the algorithm takes a square 2D array with a width of 2^n + 1 and recursively subdivides into diamonds and squares setting the midpoint to the average of each corner plus a random number until all elements are set. At each iteration the magnitude of the random number is reduced to produce gradual slopes. While the Diamond-Square algorithm can produce good looking and realistic terrain in a reasonably efficient way, a number of flaws have been pointed out. Miller [10] criticised the algorithm due to the noticeable creases produced as the more significant changes in height occur in a rectangular grid. Diamond-Square results can improved to remove these artifacts by a generalised stochastic algorithm to calculating the midpoint using a linear estimation rather than averaging the neighbours as described in [11].  Miller also proposed the Square-Square algorithm, outlined in [10], which aimed to avoid the crease like artifacts.</w:t>
-      </w:r>
-    </w:p>
-    <w:p>
-      <w:pPr>
-        <w:pStyle w:val="Normal"/>
-        <w:jc w:val="left"/>
-        <w:rPr/>
-      </w:pPr>
-      <w:r>
-        <w:rPr>
-          <w:b w:val="false"/>
-          <w:bCs w:val="false"/>
-          <w:i w:val="false"/>
-          <w:iCs w:val="false"/>
-        </w:rPr>
-        <w:t>A key flaw with most sub-division techniques is that they offer little control over the generation process beyond providing a roughness constant which scales the random displacement of the midpoint at each iteration to control the steepness of the displacement and the initial seed values. Another disadvantage to sub-division is that it is limited to one of two dimensions meaning that overhangs and cave structures cannot be generated.</w:t>
+        <w:t xml:space="preserve"> Diamond-Square Algorithm.[9] Introduced in 1982, the algorithm takes a square 2D array with a width of 2^n + 1 and recursively subdivides the array into diamonds and squares setting the midpoint to the average of each corner plus a random number until all elements are set. At each iteration the magnitude of the random number is reduced to produce gradual slopes. While the Diamond-Square algorithm can produce good looking and realistic terrain in a reasonably efficient way, a number of flaws have been pointed out. Miller [10] criticised the algorithm due to the noticeable creases produced as the more significant changes in height occur in a rectangular grid. Diamond-Square results can improved to remove these artifacts by using a generalised stochastic algorithm to calculating the midpoint using a linear estimation rather than averaging the neighbours[11].  Miller also proposed the Square-Square algorithm, outlined in [10], which aimed to avoid the crease like artifacts.</w:t>
+      </w:r>
+    </w:p>
+    <w:p>
+      <w:pPr>
+        <w:pStyle w:val="Normal"/>
+        <w:jc w:val="left"/>
+        <w:rPr/>
+      </w:pPr>
+      <w:r>
+        <w:rPr>
+          <w:b w:val="false"/>
+          <w:bCs w:val="false"/>
+          <w:i w:val="false"/>
+          <w:iCs w:val="false"/>
+        </w:rPr>
+        <w:t>A key flaw with most sub-division techniques is that they offer little control over the generation process beyond providing a roughness constant which scales the random displacement of the midpoint at each iteration to control the steepness of the displacement and the initial seed values. Another disadvantage to sub-division is that it is limited to one or two dimensions meaning that overhangs and cave structures cannot be generated.</w:t>
       </w:r>
     </w:p>
     <w:p>
@@ -677,7 +726,7 @@
           <w:i w:val="false"/>
           <w:iCs w:val="false"/>
         </w:rPr>
-        <w:t>An alternate approach to creating fractal terrain to generate noise for elevation data. By far the most popular noise generation is Perlin Noise [12] and its variants [13]-[15]. First introduced in 1985 as an attempt to produce more natural looking textures using gradient noise. The original Perlin algorithm defines an n-dimensional grid with each node assigned a random unit vector. For any given point the dot product of the surround nodes gradient vector and distance to the point are calculated and a fade function applied to interpolate across these values. This leads to very poor scaling due to the complexity O(2</w:t>
+        <w:t>An alternate approach to creating fractal terrain to generate noise for elevation data. By far the most popular noise generation is Perlin Noise [12] and its variants [13]-[15]. It was first introduced in 1985 as an attempt to produce more natural looking textures using gradient noise. The original Perlin algorithm defines an n-dimensional grid with each node assigned a random unit vector. For any given point the dot product of the surround node's gradient vector and the distance to that point are calculated and a fade function applied to interpolate across these values. This leads to very poor scaling due to the complexity O(2</w:t>
       </w:r>
       <w:r>
         <w:rPr>
@@ -716,45 +765,45 @@
           <w:i w:val="false"/>
           <w:iCs w:val="false"/>
         </w:rPr>
-        <w:t xml:space="preserve">The ability to use n-dimensions allows for the generation of overhang and cave structures, unlike sub-division, by using three or more dimensional noise.  Minecraft[16] demonstrates this use of Perlin[17]. </w:t>
-      </w:r>
-    </w:p>
-    <w:p>
-      <w:pPr>
-        <w:pStyle w:val="Normal"/>
-        <w:jc w:val="left"/>
-        <w:rPr>
-          <w:b w:val="false"/>
-          <w:b w:val="false"/>
-          <w:bCs w:val="false"/>
-          <w:i w:val="false"/>
-          <w:i w:val="false"/>
-          <w:iCs w:val="false"/>
-        </w:rPr>
-      </w:pPr>
-      <w:r>
-        <w:rPr>
-          <w:b w:val="false"/>
-          <w:bCs w:val="false"/>
-          <w:i w:val="false"/>
-          <w:iCs w:val="false"/>
-        </w:rPr>
-      </w:r>
-    </w:p>
-    <w:p>
-      <w:pPr>
-        <w:pStyle w:val="Normal"/>
-        <w:jc w:val="left"/>
-        <w:rPr/>
-      </w:pPr>
-      <w:r>
-        <w:rPr>
-          <w:b w:val="false"/>
-          <w:bCs w:val="false"/>
-          <w:i w:val="false"/>
-          <w:iCs w:val="false"/>
-        </w:rPr>
-        <w:t xml:space="preserve">Ultimately the choice between sub-division or Perlin Noise is largely a person choice. While Diamond-Square is simpler to implement and faster[18] it can lack the variance in terrain that Perlin produces and more easily suffers from linear artifacts. Both algorithms can produce interesting terrain but struggle to produce near photo realistic terrain on their own. Similarly, Howard Zhou </w:t>
+        <w:t>The ability to use n-dimensions allows for the generation of overhang and cave structures, unlike sub-division, by using three or more dimensional noise. Minecraft[16] demonstrates this use of Perlin[17]. This allows for more diverse and interesting terrain than can be achieved through sub-division.</w:t>
+      </w:r>
+    </w:p>
+    <w:p>
+      <w:pPr>
+        <w:pStyle w:val="Normal"/>
+        <w:jc w:val="left"/>
+        <w:rPr>
+          <w:b w:val="false"/>
+          <w:b w:val="false"/>
+          <w:bCs w:val="false"/>
+          <w:i w:val="false"/>
+          <w:i w:val="false"/>
+          <w:iCs w:val="false"/>
+        </w:rPr>
+      </w:pPr>
+      <w:r>
+        <w:rPr>
+          <w:b w:val="false"/>
+          <w:bCs w:val="false"/>
+          <w:i w:val="false"/>
+          <w:iCs w:val="false"/>
+        </w:rPr>
+      </w:r>
+    </w:p>
+    <w:p>
+      <w:pPr>
+        <w:pStyle w:val="Normal"/>
+        <w:jc w:val="left"/>
+        <w:rPr/>
+      </w:pPr>
+      <w:r>
+        <w:rPr>
+          <w:b w:val="false"/>
+          <w:bCs w:val="false"/>
+          <w:i w:val="false"/>
+          <w:iCs w:val="false"/>
+        </w:rPr>
+        <w:t xml:space="preserve">Depending on the generation requirements the choice between sub-division or Perlin Noise is largely a person choice. For one and two dimensions Diamond-Square is simpler to implement and faster[18] it can lack the variance in terrain that Perlin produces and more easily suffers from linear artifacts. However if cave like structures are required Perlin or its varients are the only choice. Both algorithms can produce interesting terrain but struggle to produce near photo realistic terrain on their own. Similarly, Howard Zhou </w:t>
       </w:r>
       <w:r>
         <w:rPr>
@@ -790,7 +839,7 @@
           <w:i w:val="false"/>
           <w:iCs w:val="false"/>
         </w:rPr>
-        <w:t>highlight the lack of control both provide. Users are unable to specify the type or placement of terrain features; i.e. the ability to specify a river must exist in the terrain.</w:t>
+        <w:t>highlights the lack of control both provide. Users are unable to specify the type or placement of terrain features; e.g. the ability to specify a river must exist in the terrain.</w:t>
       </w:r>
     </w:p>
     <w:p>
@@ -824,7 +873,7 @@
           <w:i w:val="false"/>
           <w:iCs w:val="false"/>
         </w:rPr>
-        <w:t xml:space="preserve">[22]were the first to suggest modelling physical erosion to produce more natural terrain.  They proposed two separate algorithms to model hydraulic and thermal erosion. The hydraulic algorithm works by storing the current height, water and sediment values for each point, over a number of time steps a fraction of the water and sediment is distributed to neighbours with a lower elevation. If the water value reaches 0 the sediment value is added to the height value of that point. The thermal algorithm is a simpler model that smooths large changes in height. At each timestep the difference in elevation between a point and its neighbour is compared to a global talus angel, if the greater than the angel a fixed percentage of the point is transferred to the neighbour. Various improvements have been suggested [23][24][25] for original hydraulic algorithm seeking to produce more physically realistic simulations. However,  Musgrave's original was already computationally expensive thus making their approaches less for online generation. </w:t>
+        <w:t xml:space="preserve">[22] were the first to suggest modelling physical erosion to produce more natural terrain.  They proposed two separate algorithms to model hydraulic and thermal erosion. The hydraulic algorithm works by storing the current height, water and sediment values for each point, over a number of time steps a fraction of the water and sediment is distributed to the neighbours with a lower elevation. If the water value reaches 0 the sediment value is added to the height value of that point. The thermal algorithm is a simpler model that smooths large changes in height. At each timestep the difference in elevation between a point and its neighbour is compared to a global talus angel. If the difference between points is greater than the talus angel a fixed percentage of the point is transferred to the neighbour. Various improvements have been suggested [23][24][25] for the original hydraulic algorithm seeking to produce more physically realistic simulations. However,  Musgrave's original was already computationally expensive thus making their approaches less suitable for online generation. </w:t>
       </w:r>
       <w:r>
         <w:rPr>
@@ -840,7 +889,7 @@
           <w:i w:val="false"/>
           <w:iCs w:val="false"/>
         </w:rPr>
-        <w:t xml:space="preserve">that they can produce oscillations and provide little controllability. He broke Musgrave's algorithm into 4 separate simplified steps, water placement, evaporation, deposition and water transport. While not physically accurate Benes approach creates a reasonably approximation in a faster time. In [27] Olsen provides an optimisation and analysis of both Benes and Musgrave's work in the context of their use in video games. While the optimised versions of both the hydraulic algorithm drastically reduced in runtime while maintaining similar erosion scores (standard deviation of the maps slopes divided by the mean value[22]) it were still too slow for runtime generation with 500 iterations taking an  average 25s (Not including base terrain generation). Olsen solution was to change Musgrave's thermal algorithm to ignore slopes steeper than the talus angle and flatten the rest. The proposed algorithm created higher scoring terrain in less iterations, achieving 2.15 in 50 iterations compared to the 450 hydraulic required. It also resulted in linear time scaling with 500 iterations taken an average of 10s. The rendered terrain while less realistic looking is likely more usable within games due to the larger flat areas and smoother height transitions. </w:t>
+        <w:t xml:space="preserve">that hydraulic algorithm can produce noticeable oscillations and provides little controllability. He broke Musgrave's algorithm into 4 separate simplified steps, water placement, evaporation, deposition and water transport. While not physically accurate Benes approach creates a reasonably approximation in a faster time. In [27] Olsen provides an optimisation and analysis of both Benes and Musgrave's work in the context of their use in video games. While the optimised versions of both the hydraulic algorithm drastically reduced in runtime while maintaining similar erosion scores (standard deviation of the maps slopes divided by the mean value[22]) it were still too slow for runtime generation with 500 iterations taking an  average 25s (Not including base terrain generation). Olsen solution was to change Musgrave's thermal algorithm to ignore slopes steeper than the talus angle and flatten the rest. The proposed algorithm created higher scoring, using on Musgrave's heightmap quantifying function described in [22], terrain in less iterations, achieving 2.15 in 50 iterations compared to the 450 hydraulic required. It also resulted in linear time scaling with 500 iterations taken an average of 10s. The rendered terrain while less realistic looking is likely more usable within games due to the larger flat areas and smoother height transitions. </w:t>
       </w:r>
     </w:p>
     <w:p>
@@ -969,39 +1018,16 @@
           <w:i w:val="false"/>
           <w:iCs w:val="false"/>
         </w:rPr>
-        <w:t>While this section has focused on constructive terrain approaches as this is a major focus of both the industry and academia, terrain is not the only content that can be generated.</w:t>
-      </w:r>
-    </w:p>
-    <w:p>
-      <w:pPr>
-        <w:pStyle w:val="Normal"/>
-        <w:jc w:val="left"/>
-        <w:rPr/>
-      </w:pPr>
-      <w:r>
-        <w:rPr>
-          <w:b/>
-          <w:bCs/>
-          <w:i w:val="false"/>
-          <w:iCs w:val="false"/>
-        </w:rPr>
-        <w:t>!// Expand the speedTree section, or cut entirely</w:t>
-      </w:r>
-    </w:p>
-    <w:p>
-      <w:pPr>
-        <w:pStyle w:val="Normal"/>
-        <w:jc w:val="left"/>
-        <w:rPr/>
-      </w:pPr>
-      <w:r>
-        <w:rPr>
-          <w:b w:val="false"/>
-          <w:bCs w:val="false"/>
-          <w:i w:val="false"/>
-          <w:iCs w:val="false"/>
-        </w:rPr>
-        <w:t>One of the most prolific constructive PCG tools is SpeedTree [8] which offers both online and offline tools for the generation of foliage. The tool also generates the texture atlases for the foliage.</w:t>
+        <w:t xml:space="preserve">While this section has focused on constructive terrain approaches as this is a major focus of both the industry and academia, terrain is not the only content that can be generated. Tools such as SpeedTree [8] procedurally build the models and texture atlases for foliage. </w:t>
+      </w:r>
+      <w:r>
+        <w:rPr>
+          <w:b w:val="false"/>
+          <w:bCs w:val="false"/>
+          <w:i w:val="false"/>
+          <w:iCs w:val="false"/>
+        </w:rPr>
+        <w:t xml:space="preserve">Similarly, NaturalMotion's Euphoria animation engine[63] provides real time generation of character animations by simulating the physical bone and muscular structure. </w:t>
       </w:r>
     </w:p>
     <w:p>
@@ -1079,7 +1105,7 @@
           <w:i w:val="false"/>
           <w:iCs w:val="false"/>
         </w:rPr>
-        <w:t>Generate and Test algorithms perform some for of check on the content generated and may perform a number of iterations until content of an acceptable quality has been generated.[4] Unlike constructive algorithms generate and test is not limited to content that is guaranteed to work potentially leader to more varied results. This comes at the expense of runtime as the algorithm could continually fail to create content of an acceptable degree. An example of this approach in action is the world generation in Dwarf Fortress[27] which continually checks and rejects candidate worlds during generation.[28]</w:t>
+        <w:t>Generate and Test algorithms perform some for of check on the content generated and may perform a number of iterations until content of an acceptable quality has been generated.[4] Unlike constructive algorithms, generate and test is not limited to content that is guaranteed to work potentially leading to more varied results. This comes at the expense of run time as the algorithm could continually fail to create content of an acceptable degree. An example of this approach in action is the world generation in Dwarf Fortress[27] which continually checks and rejects candidate worlds during generation.[28]</w:t>
       </w:r>
     </w:p>
     <w:p>
@@ -1157,9 +1183,7 @@
           <w:i w:val="false"/>
           <w:iCs w:val="false"/>
         </w:rPr>
-        <w:t xml:space="preserve">A variation on generate and test that instead of a simple pass or fail check evaluated the candidate and </w:t>
-        <w:tab/>
-        <w:t>assigned a fitness value. Subsequent candidate generation is contingent on the fitness of previous instances with the aim of producing higher scoring content.[4] In other words rather than continually generating from scratch, the algorithm searches for the best solution. This naturally lends itself, but is not limited to evolutionary algorithms (EA); though a significant percentage of the examples discussed do make use of evolutionary techniques.</w:t>
+        <w:t>Search-Based is a variation on Generate and Test that evaluates the candidate and assigns a gradient fitness value instead of a simple pass or fail. Subsequent candidate generation is contingent on the fitness of previous instances with the aim of producing higher scoring content.[4] In other words rather than continually generating from scratch, the algorithm searches for the best solution. This naturally lends itself, but is not limited to evolutionary algorithms (EA); though a significant percentage of the examples discussed do make use of evolutionary techniques.</w:t>
       </w:r>
     </w:p>
     <w:p>
@@ -1237,7 +1261,7 @@
           <w:i w:val="false"/>
           <w:iCs w:val="false"/>
         </w:rPr>
-        <w:t xml:space="preserve">Designing a function to correctly evaluate something as subjective as game content is non-trivial, especially when developers and players may value different aspects. The most direct solution is to allow users to provide direct feedback to drive the search. This is known as interactive evaluation. This also allows players to tailor their gaming experience to their own preferences. Both [30] and [31] using player feedback to evaluate generated maps. </w:t>
+        <w:t xml:space="preserve">Designing a function to correctly evaluate something as subjective as game content is non-trivial, especially when developers and players may value different aspects. Though this can be partly achieved by objectively assessing features of the content. However the most direct solution is to allow users to provide feedback to drive the search. This is known as interactive evaluation and allows players to tailor their gaming experience to their own preferences. Both [30] and [31] using player feedback to evaluate generated maps. </w:t>
       </w:r>
     </w:p>
     <w:p>
@@ -1312,7 +1336,7 @@
           <w:i w:val="false"/>
           <w:iCs w:val="false"/>
         </w:rPr>
-        <w:t xml:space="preserve"> [31] investigated a somewhat similar approach but introduce a recommender-system(RS) based player model to evaluate the content. When a new map is to be generated 7 potential map geometries based on the last map are created using pre-build tiles. The player chosen geometry is then passed to a Compositional pattern-producing network neuroevolution of augmenting topologies (CPPN-NEAT)[32] to evolve CPPNs which calculate the position and density of game content such as weapons, enemies etc. The RS player model evaluates the candidate CPPNs and assigns the probably of being enjoyed. After 10,000 iterations or a perfect candidate being found the geometry and CPPN are combined, once the player has beaten the generated map they rate it between 1 and 5. This rating then updates the RS model for the next iteration. While play testing showed players generally preferred the evolved content over randomly generated maps it was only by a slight margin. Raffe </w:t>
+        <w:t xml:space="preserve"> [31] investigated a somewhat similar approach but introduced a recommender-system(RS) based player model to evaluate the content. When a new map is to be generated 7 potential map geometries based on the last map are created using pre-build tiles. The player chosen geometry is then passed to a Compositional pattern-producing network neuroevolution of augmenting topologies (CPPN-NEAT)[32] to evolve CPPNs which calculate the position and density of game content such as weapons, enemies etc. The RS player model evaluates the candidate CPPNs and assigns the probably of being enjoyed. After 10,000 iterations or a perfect candidate being found the geometry and CPPN are combined. Once the player has beaten the generated map they rate it between 1 and 5. This rating then updates the RS model for the next iteration. While play testing showed players generally preferred the evolved content over randomly generated maps it was only by a slight margin. Raffe </w:t>
       </w:r>
       <w:r>
         <w:rPr>
@@ -1364,7 +1388,7 @@
           <w:i w:val="false"/>
           <w:iCs w:val="false"/>
         </w:rPr>
-        <w:t xml:space="preserve">Interactive evaluation does not necessarily direct input from the user. [33] [35] and [36] have all experimented with using indirect data collection for player experience modelling to produce personalised content. Player modelling, also known as Experience-Driven PCG, is the process of building a model of the user's preferences and or emotional state to better assess the quality of generated content. Yannakakis and Togelius provide a taxonomy of Experience-Driven PCG in [37] which outlines 3 ways of building the Player Experience Model (PEM). </w:t>
+        <w:t xml:space="preserve">Interactive evaluation does not necessarily require direct input from the user. [33] [35] and [36] have all experimented with using indirect data collection for player experience modelling to produce personalised content. Player modelling, also known as Experience-Driven PCG, is the process of building a model of the user's preferences and or emotional state to better assess the quality of generated content. Yannakakis and Togelius provide a taxonomy of Experience-Driven PCG in [37] which outlines 3 ways of building the Player Experience Model (PEM). </w:t>
       </w:r>
     </w:p>
     <w:p>
@@ -1474,7 +1498,7 @@
           <w:i w:val="false"/>
           <w:iCs w:val="false"/>
         </w:rPr>
-        <w:t xml:space="preserve">in [33] build </w:t>
+        <w:t xml:space="preserve">in [33] built </w:t>
       </w:r>
       <w:r>
         <w:rPr>
@@ -1510,7 +1534,7 @@
           <w:i w:val="false"/>
           <w:iCs w:val="false"/>
         </w:rPr>
-        <w:t xml:space="preserve">uses Gameplay Based PEM by measuring which weapons players used to build a preference model to evaluate new candidate weapons. Similarly [35] assigned players to pre-defined models based on the actions within the first level in order to bias the level generated towards their preferences. This approach is the least invasive but interpreting player actions involves making assumptions on the reason behind them. Using </w:t>
+        <w:t xml:space="preserve">uses Gameplay Based PEM by measuring which weapons players used to create a preference model to evaluate new candidate weapons. Similarly [35] assigned players to pre-defined models based on the actions within the first level in order to bias the level generator towards their preferences. This approach is the least invasive but interpreting player actions involves making assumptions on the reason behind them. Using </w:t>
       </w:r>
       <w:r>
         <w:rPr>
@@ -1561,45 +1585,45 @@
           <w:i w:val="false"/>
           <w:iCs w:val="false"/>
         </w:rPr>
-        <w:t xml:space="preserve">While allowing players to personalise game content to their taste is an appealing idea and appears to improve the experience for players [33][34] there are problems with the approach. Explicitly gathering player information for interactive evaluation interrupts gameplay and can break immersion while indirect is potentially invasive and can easily produce inaccurate or noisy data. The approaches discussed above generally only provide the player a single screenshot on which to evaluate the candidates or a simply number rating. The former doesn't provide enough information for the player to easily judge the content which can prevent optimisation by selecting conflicting preferences; while the latter can lead to inaccurate player models. </w:t>
-      </w:r>
-    </w:p>
-    <w:p>
-      <w:pPr>
-        <w:pStyle w:val="Normal"/>
-        <w:jc w:val="left"/>
-        <w:rPr>
-          <w:b w:val="false"/>
-          <w:b w:val="false"/>
-          <w:bCs w:val="false"/>
-          <w:i w:val="false"/>
-          <w:i w:val="false"/>
-          <w:iCs w:val="false"/>
-        </w:rPr>
-      </w:pPr>
-      <w:r>
-        <w:rPr>
-          <w:b w:val="false"/>
-          <w:bCs w:val="false"/>
-          <w:i w:val="false"/>
-          <w:iCs w:val="false"/>
-        </w:rPr>
-      </w:r>
-    </w:p>
-    <w:p>
-      <w:pPr>
-        <w:pStyle w:val="Normal"/>
-        <w:jc w:val="left"/>
-        <w:rPr/>
-      </w:pPr>
-      <w:r>
-        <w:rPr>
-          <w:b w:val="false"/>
-          <w:bCs w:val="false"/>
-          <w:i w:val="false"/>
-          <w:iCs w:val="false"/>
-        </w:rPr>
-        <w:t xml:space="preserve">Another approach to determining the fitness of generated content is to simulate its use in game using a software agent. In [40] Fisher describes his use of an agent continually plaything through a generating platformer level to provide feedback to another agent searching a tree representing the level. Shaker </w:t>
+        <w:t xml:space="preserve">While allowing players to personalise game content to their taste is an appealing idea and appears to improve the experience for players [33][34] there are problems with the approach. Explicitly gathering player information for interactive evaluation interrupts gameplay and can break immersion while indirect is potentially invasive and can easily produce inaccurate or noisy data. The approaches discussed above generally only provide the player a single screenshot on which to evaluate the candidates or use a simple number rating. The former doesn't provide enough information for the player to easily judge the content which can prevent optimisation by selecting conflicting preferences; while the latter can lead to inaccurate player models. </w:t>
+      </w:r>
+    </w:p>
+    <w:p>
+      <w:pPr>
+        <w:pStyle w:val="Normal"/>
+        <w:jc w:val="left"/>
+        <w:rPr>
+          <w:b w:val="false"/>
+          <w:b w:val="false"/>
+          <w:bCs w:val="false"/>
+          <w:i w:val="false"/>
+          <w:i w:val="false"/>
+          <w:iCs w:val="false"/>
+        </w:rPr>
+      </w:pPr>
+      <w:r>
+        <w:rPr>
+          <w:b w:val="false"/>
+          <w:bCs w:val="false"/>
+          <w:i w:val="false"/>
+          <w:iCs w:val="false"/>
+        </w:rPr>
+      </w:r>
+    </w:p>
+    <w:p>
+      <w:pPr>
+        <w:pStyle w:val="Normal"/>
+        <w:jc w:val="left"/>
+        <w:rPr/>
+      </w:pPr>
+      <w:r>
+        <w:rPr>
+          <w:b w:val="false"/>
+          <w:bCs w:val="false"/>
+          <w:i w:val="false"/>
+          <w:iCs w:val="false"/>
+        </w:rPr>
+        <w:t xml:space="preserve">Another approach to determining the fitness of generated content is to simulate its use in game using a software agent. In [40] Fisher describes his use of an agent continually playing through a generating platformer level to provide feedback to another agent searching a tree representing the level. Shaker </w:t>
       </w:r>
       <w:r>
         <w:rPr>
@@ -1617,7 +1641,7 @@
           <w:i w:val="false"/>
           <w:iCs w:val="false"/>
         </w:rPr>
-        <w:t xml:space="preserve">in [41] outline the complexity of building these agents and show one approach for a deliberative agent used to find the playability of generated Cut The Rope levels. Their continued their work in [42] in which they propose evolving generic timelines of interactions to represent game levels. A simulation is then ran on the timeline and constructs the various required level components at each event. In [44] Khalifa </w:t>
+        <w:t xml:space="preserve">in [41] outline the complexity of building these agents and show one approach for a deliberative agent used to find the playability of generated Cut The Rope levels. They continued their work in [42] in which they propose evolving generic timelines of interactions to represent game levels. A simulation is then ran on the timeline and constructs the various required level components at each event. In [44] Khalifa </w:t>
       </w:r>
       <w:r>
         <w:rPr>
@@ -1736,59 +1760,73 @@
           <w:iCs w:val="false"/>
           <w:u w:val="none"/>
         </w:rPr>
-        <w:t>in [47] experimented with generating weapons in Unreal Tournament 3. After a simulated game between agents fitness was calculated based on kill distribution. A user study showed the evolved weapons were precieved as both balanced and fun.</w:t>
-      </w:r>
-    </w:p>
-    <w:p>
-      <w:pPr>
-        <w:pStyle w:val="Normal"/>
-        <w:jc w:val="left"/>
-        <w:rPr/>
-      </w:pPr>
-      <w:r>
-        <w:rPr>
-          <w:b w:val="false"/>
-          <w:bCs w:val="false"/>
-          <w:i w:val="false"/>
-          <w:iCs w:val="false"/>
-        </w:rPr>
-        <w:t>Simulating generated content is undoubtedly an excellent approach to measuring playability and quality. However this comes at the cost of far higher computational and implementation complexity. Though faster than real time testing, simulations are still very slow relative to a direct  fitness algorithm thus making online generation unlikely. Similarly, as discussed in [41], an agent to carry out the simulation may not be readily available requiring time and resources to be invested into developing one; undermining one of the core reasons for a developer to use PCG.</w:t>
-      </w:r>
-    </w:p>
-    <w:p>
-      <w:pPr>
-        <w:pStyle w:val="Normal"/>
-        <w:jc w:val="left"/>
-        <w:rPr>
-          <w:b w:val="false"/>
-          <w:b w:val="false"/>
-          <w:bCs w:val="false"/>
-          <w:i w:val="false"/>
-          <w:i w:val="false"/>
-          <w:iCs w:val="false"/>
-        </w:rPr>
-      </w:pPr>
-      <w:r>
-        <w:rPr>
-          <w:b w:val="false"/>
-          <w:bCs w:val="false"/>
-          <w:i w:val="false"/>
-          <w:iCs w:val="false"/>
-        </w:rPr>
-      </w:r>
-    </w:p>
-    <w:p>
-      <w:pPr>
-        <w:pStyle w:val="Normal"/>
-        <w:jc w:val="left"/>
-        <w:rPr/>
-      </w:pPr>
-      <w:r>
-        <w:rPr>
-          <w:i w:val="false"/>
-          <w:iCs w:val="false"/>
-        </w:rPr>
-        <w:t xml:space="preserve">The final approach is to algorithmically evaluate the fitness of content, this is known as Direct Evaluation. It involves extracting out certain characteristics, such as number of paths, resource density etc, of the candidate and passed directly to the function. </w:t>
+        <w:t>in [47] experimented with generating weapons in Unreal Tournament 3. After a simulated game between agents fitness was calculated based on kill distribution. A user study showed the evolved weapons were percieved as both balanced and fun.</w:t>
+      </w:r>
+    </w:p>
+    <w:p>
+      <w:pPr>
+        <w:pStyle w:val="Normal"/>
+        <w:jc w:val="left"/>
+        <w:rPr/>
+      </w:pPr>
+      <w:r>
+        <w:rPr>
+          <w:b w:val="false"/>
+          <w:bCs w:val="false"/>
+          <w:i w:val="false"/>
+          <w:iCs w:val="false"/>
+        </w:rPr>
+        <w:t>Evaluating generated content via simulation can be an effective approach at the cost of far higher computational and implementation complexity. Though faster than real time testing, simulations are still very slow relative to a direct fitness algorithm thus making online generation unlikely. Similarly, as discussed in [41], an agent to carry out the simulation may not be readily available requiring time and resources to be invested into developing one; undermining one of the core reasons for a developer to use PCG.</w:t>
+      </w:r>
+    </w:p>
+    <w:p>
+      <w:pPr>
+        <w:pStyle w:val="Normal"/>
+        <w:jc w:val="left"/>
+        <w:rPr>
+          <w:b w:val="false"/>
+          <w:b w:val="false"/>
+          <w:bCs w:val="false"/>
+          <w:i w:val="false"/>
+          <w:i w:val="false"/>
+          <w:iCs w:val="false"/>
+        </w:rPr>
+      </w:pPr>
+      <w:r>
+        <w:rPr>
+          <w:b w:val="false"/>
+          <w:bCs w:val="false"/>
+          <w:i w:val="false"/>
+          <w:iCs w:val="false"/>
+        </w:rPr>
+      </w:r>
+    </w:p>
+    <w:p>
+      <w:pPr>
+        <w:pStyle w:val="Normal"/>
+        <w:jc w:val="left"/>
+        <w:rPr/>
+      </w:pPr>
+      <w:r>
+        <w:rPr>
+          <w:i w:val="false"/>
+          <w:iCs w:val="false"/>
+        </w:rPr>
+        <w:t xml:space="preserve">The final approach is to algorithmically evaluate the fitness of content, this is known as Direct Evaluation. It involves extracting out certain characteristics, such as number of paths, resource density etc, of the candidate and </w:t>
+      </w:r>
+      <w:r>
+        <w:rPr>
+          <w:i w:val="false"/>
+          <w:iCs w:val="false"/>
+        </w:rPr>
+        <w:t>pass them</w:t>
+      </w:r>
+      <w:r>
+        <w:rPr>
+          <w:i w:val="false"/>
+          <w:iCs w:val="false"/>
+        </w:rPr>
+        <w:t xml:space="preserve"> directly to the function. </w:t>
       </w:r>
       <w:r>
         <w:rPr/>
@@ -2112,7 +2150,70 @@
           <w:i w:val="false"/>
           <w:iCs w:val="false"/>
         </w:rPr>
-        <w:t>The individual functions that optimise for specific aspects such as base distances, resource placement and pathing. 8 functions were tested in pairs to investigate conflicting optimisation goals. Multi-objective evolution has a much larger domain thus is likely to produce more varied and interesting results than single objective algorithms. However the design and choice of the fitness functions to use has a significant impact on the quality of the output. In other words, optimising for two completely conflicting goals is likely to produce that poorly satisfies both.</w:t>
+        <w:t xml:space="preserve">The individual functions that optimise for specific aspects such as base distances, resource placement and pathing. 8 functions were tested in pairs to investigate conflicting optimisation goals. </w:t>
+      </w:r>
+      <w:r>
+        <w:rPr>
+          <w:i w:val="false"/>
+          <w:iCs w:val="false"/>
+        </w:rPr>
+        <w:t xml:space="preserve">Unlike Single-Objective evolution that optimises multiple variables, </w:t>
+      </w:r>
+      <w:r>
+        <w:rPr>
+          <w:i w:val="false"/>
+          <w:iCs w:val="false"/>
+        </w:rPr>
+        <w:t xml:space="preserve">Multi-objective </w:t>
+      </w:r>
+      <w:r>
+        <w:rPr>
+          <w:i w:val="false"/>
+          <w:iCs w:val="false"/>
+        </w:rPr>
+        <w:t>seeks to balance the trade-offs between a number of conflicting objectives e.g. maximising car performance and minimising fuel consumption. This results in a potentially infinite number of Pareto Optimal solutions where none of the objectives can be improved without degrading the others. This means that</w:t>
+      </w:r>
+      <w:r>
+        <w:rPr>
+          <w:i w:val="false"/>
+          <w:iCs w:val="false"/>
+        </w:rPr>
+        <w:t xml:space="preserve"> the design of the fitness functions </w:t>
+      </w:r>
+      <w:r>
+        <w:rPr>
+          <w:i w:val="false"/>
+          <w:iCs w:val="false"/>
+        </w:rPr>
+        <w:t xml:space="preserve">and which of the Pareto solutions that are selected </w:t>
+      </w:r>
+      <w:r>
+        <w:rPr>
+          <w:i w:val="false"/>
+          <w:iCs w:val="false"/>
+        </w:rPr>
+        <w:t>can have</w:t>
+      </w:r>
+      <w:r>
+        <w:rPr>
+          <w:i w:val="false"/>
+          <w:iCs w:val="false"/>
+        </w:rPr>
+        <w:t xml:space="preserve"> a significant impact on the quality of the output. In other words, optimising for two completely conflicting goals </w:t>
+      </w:r>
+      <w:r>
+        <w:rPr>
+          <w:i w:val="false"/>
+          <w:iCs w:val="false"/>
+        </w:rPr>
+        <w:t>could potentially</w:t>
+      </w:r>
+      <w:r>
+        <w:rPr>
+          <w:i w:val="false"/>
+          <w:iCs w:val="false"/>
+        </w:rPr>
+        <w:t xml:space="preserve"> produce content that poorly satisfies both.</w:t>
       </w:r>
     </w:p>
     <w:p>
@@ -2207,16 +2308,7 @@
           <w:i w:val="false"/>
           <w:iCs w:val="false"/>
         </w:rPr>
-        <w:t xml:space="preserve">This section will discuses the procedural generation of narrative within games. A relatively unexplored area of research, narrative generation </w:t>
-      </w:r>
-      <w:r>
-        <w:rPr>
-          <w:b w:val="false"/>
-          <w:bCs w:val="false"/>
-          <w:i w:val="false"/>
-          <w:iCs w:val="false"/>
-        </w:rPr>
-        <w:t>is less formally defined than the previously discussed approaches. Similarly, due to the unique challenges of narrative generation, the constructive and search based techniques do not easily translate across thus it will be discussed as a related but separate problem.</w:t>
+        <w:t>This section will discuses the procedural generation of narrative within games. A relatively unexplored area of research, narrative generation is less formally defined than the previously discussed approaches. Similarly, due to the unique challenges of narrative generation, the constructive and search based techniques do not easily translate across thus it will be discussed as a related but separate problem.</w:t>
       </w:r>
     </w:p>
     <w:p>
@@ -2246,6 +2338,76 @@
       <w:pPr>
         <w:pStyle w:val="Normal"/>
         <w:jc w:val="left"/>
+        <w:rPr/>
+      </w:pPr>
+      <w:r>
+        <w:rPr>
+          <w:b w:val="false"/>
+          <w:bCs w:val="false"/>
+          <w:i w:val="false"/>
+          <w:iCs w:val="false"/>
+        </w:rPr>
+        <w:t xml:space="preserve">To further </w:t>
+      </w:r>
+      <w:r>
+        <w:rPr>
+          <w:b w:val="false"/>
+          <w:bCs w:val="false"/>
+          <w:i w:val="false"/>
+          <w:iCs w:val="false"/>
+        </w:rPr>
+        <w:t>quantify</w:t>
+      </w:r>
+      <w:r>
+        <w:rPr>
+          <w:b w:val="false"/>
+          <w:bCs w:val="false"/>
+          <w:i w:val="false"/>
+          <w:iCs w:val="false"/>
+        </w:rPr>
+        <w:t xml:space="preserve"> narrative generation there is a distinction between what this paper refers to as Intentional Narrative (IN) and Emergent Narrative (EN). IN is a story or quest line, whether randomly generated or explicitly scripted, the designer has intended for the player to experience. While EN is the process of the player creating their own narrative based on the interaction of elements within a rule-based game world. [48] In other words, both IN and EN can </w:t>
+      </w:r>
+      <w:r>
+        <w:rPr>
+          <w:b w:val="false"/>
+          <w:bCs w:val="false"/>
+          <w:i w:val="false"/>
+          <w:iCs w:val="false"/>
+        </w:rPr>
+        <w:t>be</w:t>
+      </w:r>
+      <w:r>
+        <w:rPr>
+          <w:b w:val="false"/>
+          <w:bCs w:val="false"/>
+          <w:i w:val="false"/>
+          <w:iCs w:val="false"/>
+        </w:rPr>
+        <w:t xml:space="preserve"> generate</w:t>
+      </w:r>
+      <w:r>
+        <w:rPr>
+          <w:b w:val="false"/>
+          <w:bCs w:val="false"/>
+          <w:i w:val="false"/>
+          <w:iCs w:val="false"/>
+        </w:rPr>
+        <w:t>d</w:t>
+      </w:r>
+      <w:r>
+        <w:rPr>
+          <w:b w:val="false"/>
+          <w:bCs w:val="false"/>
+          <w:i w:val="false"/>
+          <w:iCs w:val="false"/>
+        </w:rPr>
+        <w:t xml:space="preserve"> narratives but the former uses a specific game system for this purpose while EN uses the game world to support the player's imagination.</w:t>
+      </w:r>
+    </w:p>
+    <w:p>
+      <w:pPr>
+        <w:pStyle w:val="Normal"/>
+        <w:jc w:val="left"/>
         <w:rPr>
           <w:rFonts w:ascii="Times New Roman" w:hAnsi="Times New Roman"/>
           <w:b w:val="false"/>
@@ -2263,7 +2425,56 @@
           <w:i w:val="false"/>
           <w:iCs w:val="false"/>
         </w:rPr>
-        <w:t>To further define narrative generation there is a distinction between what this paper refers to as Intentional Narrative (IN) and Emergent Narrative (EN). IN is a story or quest line, whether randomly generated or explicitly scripted, the designer has intended for the player to experience. While EN is the process of the player creating their own narrative based on the interaction of elements within a rule-based game world. [48] In other words, both IN and EN can generate narratives but the former uses a specific game system for this purpose while EN uses the game world to support the player's imagination.</w:t>
+      </w:r>
+    </w:p>
+    <w:p>
+      <w:pPr>
+        <w:pStyle w:val="Normal"/>
+        <w:jc w:val="left"/>
+        <w:rPr/>
+      </w:pPr>
+      <w:r>
+        <w:rPr>
+          <w:b w:val="false"/>
+          <w:bCs w:val="false"/>
+          <w:i w:val="false"/>
+          <w:iCs w:val="false"/>
+        </w:rPr>
+        <w:t>The systematic nature of games that make heavy use of PCG naturally lend themselves to EN generation [49]. [16][50][52] are a number of successful commercial games that make use of PCG and EN. However, PCG is not a required for games to make use of EN. Facade[58] creates an emergent plot through the player's interaction with two AI agents and objects within their house. Similarly, the hugely popular EVE Online[52] has generated a number of complex narratives just through player interaction [53-55] and has even had a novel written based on them.[56]</w:t>
+      </w:r>
+    </w:p>
+    <w:p>
+      <w:pPr>
+        <w:pStyle w:val="Normal"/>
+        <w:jc w:val="left"/>
+        <w:rPr/>
+      </w:pPr>
+      <w:r>
+        <w:rPr>
+          <w:b w:val="false"/>
+          <w:bCs w:val="false"/>
+          <w:i w:val="false"/>
+          <w:iCs w:val="false"/>
+        </w:rPr>
+        <w:t xml:space="preserve">The issue with EN is that, while each narrative is unique and player-driven, it relies entirely on the player to find meaning behind the interactions of the game world. Less imaginative players or those who do not witness a novel interaction of game elements </w:t>
+      </w:r>
+      <w:r>
+        <w:rPr>
+          <w:b w:val="false"/>
+          <w:bCs w:val="false"/>
+          <w:i w:val="false"/>
+          <w:iCs w:val="false"/>
+        </w:rPr>
+        <w:t>can</w:t>
+      </w:r>
+      <w:r>
+        <w:rPr>
+          <w:b w:val="false"/>
+          <w:bCs w:val="false"/>
+          <w:i w:val="false"/>
+          <w:iCs w:val="false"/>
+        </w:rPr>
+        <w:t xml:space="preserve"> miss out entirely on any narrative. Similarly designers have little control over what the player experiences.</w:t>
       </w:r>
     </w:p>
     <w:p>
@@ -2293,134 +2504,129 @@
       <w:pPr>
         <w:pStyle w:val="Normal"/>
         <w:jc w:val="left"/>
-        <w:rPr>
-          <w:rFonts w:ascii="Times New Roman" w:hAnsi="Times New Roman"/>
-          <w:b w:val="false"/>
-          <w:b w:val="false"/>
-          <w:bCs w:val="false"/>
-          <w:i w:val="false"/>
-          <w:i w:val="false"/>
-          <w:iCs w:val="false"/>
-        </w:rPr>
-      </w:pPr>
-      <w:r>
-        <w:rPr>
-          <w:b w:val="false"/>
-          <w:bCs w:val="false"/>
-          <w:i w:val="false"/>
-          <w:iCs w:val="false"/>
-        </w:rPr>
-        <w:t>The systematic nature of games that make heavy use of PCG naturally lend themselves to EN generation [49]. [16][50][52] are a number of successful commercial games that make use of PCG and EN. However, PCG is not a required for games to make use of EN. Facade[58] creates an emergent plot through the player's interaction with two AI agent's and objects within their house. Similarly, the hugely popular EVE Online[52] has generated a number of complex narratives just through player interaction [53-55] and has even had a novel written based on them.[56]</w:t>
-      </w:r>
-    </w:p>
-    <w:p>
-      <w:pPr>
-        <w:pStyle w:val="Normal"/>
-        <w:jc w:val="left"/>
-        <w:rPr>
-          <w:rFonts w:ascii="Times New Roman" w:hAnsi="Times New Roman"/>
-          <w:b w:val="false"/>
-          <w:b w:val="false"/>
-          <w:bCs w:val="false"/>
-          <w:i w:val="false"/>
-          <w:i w:val="false"/>
-          <w:iCs w:val="false"/>
-        </w:rPr>
-      </w:pPr>
-      <w:r>
-        <w:rPr>
-          <w:b w:val="false"/>
-          <w:bCs w:val="false"/>
-          <w:i w:val="false"/>
-          <w:iCs w:val="false"/>
-        </w:rPr>
-        <w:t>The issue with EN is that, while each narrative is unique and player-driven, it relies entirely on the player to find meaning behind the interactions of the game world. Less imaginative players or those who do not witness a novel interaction of game elements will miss out entirely on any narrative. Similarly designers have little control over what the player experiences.</w:t>
-      </w:r>
-    </w:p>
-    <w:p>
-      <w:pPr>
-        <w:pStyle w:val="Normal"/>
-        <w:jc w:val="left"/>
-        <w:rPr>
-          <w:rFonts w:ascii="Times New Roman" w:hAnsi="Times New Roman"/>
-          <w:b w:val="false"/>
-          <w:b w:val="false"/>
-          <w:bCs w:val="false"/>
-          <w:i w:val="false"/>
-          <w:i w:val="false"/>
-          <w:iCs w:val="false"/>
-        </w:rPr>
-      </w:pPr>
-      <w:r>
-        <w:rPr>
-          <w:b w:val="false"/>
-          <w:bCs w:val="false"/>
-          <w:i w:val="false"/>
-          <w:iCs w:val="false"/>
-        </w:rPr>
-      </w:r>
-    </w:p>
-    <w:p>
-      <w:pPr>
-        <w:pStyle w:val="Normal"/>
-        <w:jc w:val="left"/>
-        <w:rPr>
-          <w:rFonts w:ascii="Times New Roman" w:hAnsi="Times New Roman"/>
-          <w:b w:val="false"/>
-          <w:b w:val="false"/>
-          <w:bCs w:val="false"/>
-          <w:i w:val="false"/>
-          <w:i w:val="false"/>
-          <w:iCs w:val="false"/>
-        </w:rPr>
-      </w:pPr>
-      <w:r>
-        <w:rPr>
-          <w:b w:val="false"/>
-          <w:bCs w:val="false"/>
-          <w:i w:val="false"/>
-          <w:iCs w:val="false"/>
-        </w:rPr>
-        <w:t xml:space="preserve">The generation of an interesting, cohesive narrative for players is significantly complex. Implementation of IN generation in commercial games is largely simplistic side content such as the “Radiant” quest system in Skyrim.[57] This can result in predictable and repetitive content with a systematic feel. </w:t>
-      </w:r>
-    </w:p>
-    <w:p>
-      <w:pPr>
-        <w:pStyle w:val="Normal"/>
-        <w:jc w:val="left"/>
-        <w:rPr>
-          <w:rFonts w:ascii="Times New Roman" w:hAnsi="Times New Roman"/>
-          <w:b w:val="false"/>
-          <w:b w:val="false"/>
-          <w:bCs w:val="false"/>
-          <w:i w:val="false"/>
-          <w:i w:val="false"/>
-          <w:iCs w:val="false"/>
-        </w:rPr>
-      </w:pPr>
-      <w:r>
-        <w:rPr>
-          <w:b w:val="false"/>
-          <w:bCs w:val="false"/>
-          <w:i w:val="false"/>
-          <w:iCs w:val="false"/>
-        </w:rPr>
-        <w:t xml:space="preserve">One of the earliest examples of a NI generation system was TALE-SPIN[60] which would simulate a plotline using pre-defined characters and world. TALE-SPIN offered little control beyond defining character goals. </w:t>
-      </w:r>
-    </w:p>
-    <w:p>
-      <w:pPr>
-        <w:pStyle w:val="Normal"/>
-        <w:jc w:val="left"/>
-        <w:rPr>
-          <w:rFonts w:ascii="Times New Roman" w:hAnsi="Times New Roman"/>
-          <w:b w:val="false"/>
-          <w:b w:val="false"/>
-          <w:bCs w:val="false"/>
-          <w:i w:val="false"/>
-          <w:i w:val="false"/>
-          <w:iCs w:val="false"/>
-        </w:rPr>
+        <w:rPr/>
+      </w:pPr>
+      <w:r>
+        <w:rPr>
+          <w:b w:val="false"/>
+          <w:bCs w:val="false"/>
+          <w:i w:val="false"/>
+          <w:iCs w:val="false"/>
+        </w:rPr>
+        <w:t xml:space="preserve">The generation of an interesting, cohesive narrative for players is significantly complex. Implementation of IN generation in commercial games is largely simplistic </w:t>
+      </w:r>
+      <w:r>
+        <w:rPr>
+          <w:b w:val="false"/>
+          <w:bCs w:val="false"/>
+          <w:i w:val="false"/>
+          <w:iCs w:val="false"/>
+        </w:rPr>
+        <w:t>optional</w:t>
+      </w:r>
+      <w:r>
+        <w:rPr>
+          <w:b w:val="false"/>
+          <w:bCs w:val="false"/>
+          <w:i w:val="false"/>
+          <w:iCs w:val="false"/>
+        </w:rPr>
+        <w:t xml:space="preserve"> content such as the “Radiant” quest system in Skyrim.[57] This can result in predictable and repetitive content with a systematic feel. </w:t>
+      </w:r>
+    </w:p>
+    <w:p>
+      <w:pPr>
+        <w:pStyle w:val="Normal"/>
+        <w:jc w:val="left"/>
+        <w:rPr/>
+      </w:pPr>
+      <w:r>
+        <w:rPr>
+          <w:b w:val="false"/>
+          <w:bCs w:val="false"/>
+          <w:i w:val="false"/>
+          <w:iCs w:val="false"/>
+        </w:rPr>
+        <w:t>One of the earliest examples of a</w:t>
+      </w:r>
+      <w:r>
+        <w:rPr>
+          <w:b w:val="false"/>
+          <w:bCs w:val="false"/>
+          <w:i w:val="false"/>
+          <w:iCs w:val="false"/>
+        </w:rPr>
+        <w:t xml:space="preserve">n </w:t>
+      </w:r>
+      <w:r>
+        <w:rPr>
+          <w:b w:val="false"/>
+          <w:bCs w:val="false"/>
+          <w:i w:val="false"/>
+          <w:iCs w:val="false"/>
+        </w:rPr>
+        <w:t>I</w:t>
+      </w:r>
+      <w:r>
+        <w:rPr>
+          <w:b w:val="false"/>
+          <w:bCs w:val="false"/>
+          <w:i w:val="false"/>
+          <w:iCs w:val="false"/>
+        </w:rPr>
+        <w:t>N</w:t>
+      </w:r>
+      <w:r>
+        <w:rPr>
+          <w:b w:val="false"/>
+          <w:bCs w:val="false"/>
+          <w:i w:val="false"/>
+          <w:iCs w:val="false"/>
+        </w:rPr>
+        <w:t xml:space="preserve"> generation system was TALE-SPIN[60] which would simulate a plotline using pre-defined characters and world. </w:t>
+      </w:r>
+      <w:r>
+        <w:rPr>
+          <w:b w:val="false"/>
+          <w:bCs w:val="false"/>
+          <w:i w:val="false"/>
+          <w:iCs w:val="false"/>
+        </w:rPr>
+        <w:t>However, there is</w:t>
+      </w:r>
+      <w:r>
+        <w:rPr>
+          <w:b w:val="false"/>
+          <w:bCs w:val="false"/>
+          <w:i w:val="false"/>
+          <w:iCs w:val="false"/>
+        </w:rPr>
+        <w:t xml:space="preserve"> little control </w:t>
+      </w:r>
+      <w:r>
+        <w:rPr>
+          <w:b w:val="false"/>
+          <w:bCs w:val="false"/>
+          <w:i w:val="false"/>
+          <w:iCs w:val="false"/>
+        </w:rPr>
+        <w:t>of the narrative</w:t>
+      </w:r>
+      <w:r>
+        <w:rPr>
+          <w:b w:val="false"/>
+          <w:bCs w:val="false"/>
+          <w:i w:val="false"/>
+          <w:iCs w:val="false"/>
+        </w:rPr>
+        <w:t xml:space="preserve"> beyond defining character goals. </w:t>
+      </w:r>
+    </w:p>
+    <w:p>
+      <w:pPr>
+        <w:pStyle w:val="Normal"/>
+        <w:jc w:val="left"/>
+        <w:rPr/>
       </w:pPr>
       <w:r>
         <w:rPr>
@@ -2447,31 +2653,34 @@
           <w:i w:val="false"/>
           <w:iCs w:val="false"/>
         </w:rPr>
-        <w:t>[61] demonstrate generating a game narrative tailored to player preferences by adapting a pre-written plot. By using partial order planning they attempt to optimise the plot structure according to the player model while maintaining coherence and the original author's intent. As discussed earlier, player's generally prefer content adapted to their preferences and this appears no different for narrative. However, the requirement of an entire pre-existing game plot to serve as a basis is a significant drawback.</w:t>
-      </w:r>
-    </w:p>
-    <w:p>
-      <w:pPr>
-        <w:pStyle w:val="Normal"/>
-        <w:jc w:val="left"/>
-        <w:rPr>
-          <w:rFonts w:ascii="Times New Roman" w:hAnsi="Times New Roman"/>
-          <w:b w:val="false"/>
-          <w:b w:val="false"/>
-          <w:bCs w:val="false"/>
-          <w:i w:val="false"/>
-          <w:i w:val="false"/>
-          <w:iCs w:val="false"/>
-        </w:rPr>
-      </w:pPr>
-      <w:r>
-        <w:rPr>
-          <w:b w:val="false"/>
-          <w:bCs w:val="false"/>
-          <w:i w:val="false"/>
-          <w:iCs w:val="false"/>
-        </w:rPr>
-        <w:t xml:space="preserve">In [62] Kybartas </w:t>
+        <w:t xml:space="preserve">[61] demonstrate generating a game narrative tailored to player preferences by adapting a pre-written plot. By using partial order planning they attempt to optimise the plot structure according to the player model while maintaining coherence and the original author's intent. As </w:t>
+      </w:r>
+      <w:r>
+        <w:rPr>
+          <w:b w:val="false"/>
+          <w:bCs w:val="false"/>
+          <w:i w:val="false"/>
+          <w:iCs w:val="false"/>
+        </w:rPr>
+        <w:t>touched upon in previous sections</w:t>
+      </w:r>
+      <w:r>
+        <w:rPr>
+          <w:b w:val="false"/>
+          <w:bCs w:val="false"/>
+          <w:i w:val="false"/>
+          <w:iCs w:val="false"/>
+        </w:rPr>
+        <w:t xml:space="preserve">, players generally prefer content adapted to their preferences and </w:t>
+      </w:r>
+      <w:r>
+        <w:rPr>
+          <w:b w:val="false"/>
+          <w:bCs w:val="false"/>
+          <w:i w:val="false"/>
+          <w:iCs w:val="false"/>
+        </w:rPr>
+        <w:t xml:space="preserve">the testing Li </w:t>
       </w:r>
       <w:r>
         <w:rPr>
@@ -2489,7 +2698,49 @@
           <w:i w:val="false"/>
           <w:iCs w:val="false"/>
         </w:rPr>
-        <w:t xml:space="preserve">design a promising system for the generation of complete quests that reflect and impact the current state of the world in RPGs. The system represents the game world as a directed multi-graph with game entities (NPCs, items etc) as the nodes and relations as edges. Narratives are represented as a directed acyclic graph of events. Quest generation uses designer written grammar-rules which search for a specific relation within the world graph as the antecedent and a simple narrative graph as the consequence. For example, two NPCs who hate each other may generate an assassination quest. This initial narrative graph is then rewritten using a separate set of grammar-rules to expand and branch the questline. Finally the system simulates completion of the quest and updates the world graph to reflect any consequences. Kybartas </w:t>
+        <w:t>carried out shows the same applies for game narratives.</w:t>
+      </w:r>
+      <w:r>
+        <w:rPr>
+          <w:b w:val="false"/>
+          <w:bCs w:val="false"/>
+          <w:i w:val="false"/>
+          <w:iCs w:val="false"/>
+        </w:rPr>
+        <w:t xml:space="preserve"> However, the requirement of an entire pre-existing game plot to serve as a basis is a significant drawback.</w:t>
+      </w:r>
+      <w:r>
+        <w:rPr>
+          <w:b w:val="false"/>
+          <w:bCs w:val="false"/>
+          <w:i w:val="false"/>
+          <w:iCs w:val="false"/>
+        </w:rPr>
+        <w:t xml:space="preserve"> </w:t>
+      </w:r>
+    </w:p>
+    <w:p>
+      <w:pPr>
+        <w:pStyle w:val="Normal"/>
+        <w:jc w:val="left"/>
+        <w:rPr>
+          <w:rFonts w:ascii="Times New Roman" w:hAnsi="Times New Roman"/>
+          <w:b w:val="false"/>
+          <w:b w:val="false"/>
+          <w:bCs w:val="false"/>
+          <w:i w:val="false"/>
+          <w:i w:val="false"/>
+          <w:iCs w:val="false"/>
+        </w:rPr>
+      </w:pPr>
+      <w:r>
+        <w:rPr>
+          <w:b w:val="false"/>
+          <w:bCs w:val="false"/>
+          <w:i w:val="false"/>
+          <w:iCs w:val="false"/>
+        </w:rPr>
+        <w:t xml:space="preserve">In [62] Kybartas </w:t>
       </w:r>
       <w:r>
         <w:rPr>
@@ -2498,6 +2749,60 @@
           <w:i/>
           <w:iCs/>
         </w:rPr>
+        <w:t xml:space="preserve">et al. </w:t>
+      </w:r>
+      <w:r>
+        <w:rPr>
+          <w:b w:val="false"/>
+          <w:bCs w:val="false"/>
+          <w:i w:val="false"/>
+          <w:iCs w:val="false"/>
+        </w:rPr>
+        <w:t xml:space="preserve">design a promising system for the generation of complete quests that reflect and impact the current state of the world in </w:t>
+      </w:r>
+      <w:r>
+        <w:rPr>
+          <w:b w:val="false"/>
+          <w:bCs w:val="false"/>
+          <w:i w:val="false"/>
+          <w:iCs w:val="false"/>
+        </w:rPr>
+        <w:t>Role Playing Games(</w:t>
+      </w:r>
+      <w:r>
+        <w:rPr>
+          <w:b w:val="false"/>
+          <w:bCs w:val="false"/>
+          <w:i w:val="false"/>
+          <w:iCs w:val="false"/>
+        </w:rPr>
+        <w:t>RPGs</w:t>
+      </w:r>
+      <w:r>
+        <w:rPr>
+          <w:b w:val="false"/>
+          <w:bCs w:val="false"/>
+          <w:i w:val="false"/>
+          <w:iCs w:val="false"/>
+        </w:rPr>
+        <w:t>)</w:t>
+      </w:r>
+      <w:r>
+        <w:rPr>
+          <w:b w:val="false"/>
+          <w:bCs w:val="false"/>
+          <w:i w:val="false"/>
+          <w:iCs w:val="false"/>
+        </w:rPr>
+        <w:t xml:space="preserve">. The system represents the game world as a directed multi-graph with game entities (NPCs, items etc) as the nodes and relations as edges. Narratives are represented as a directed acyclic graph of events. Quest generation uses designer written grammar-rules which search for a specific relation within the world graph as the antecedent and a simple narrative graph as the consequence. For example, two NPCs who hate each other may generate an assassination quest. This initial narrative graph is then rewritten using a separate set of grammar-rules to expand and branch the questline. Finally the system simulates completion of the quest and updates the world graph to reflect any consequences. Kybartas </w:t>
+      </w:r>
+      <w:r>
+        <w:rPr>
+          <w:b w:val="false"/>
+          <w:bCs w:val="false"/>
+          <w:i/>
+          <w:iCs/>
+        </w:rPr>
         <w:t xml:space="preserve">et al's </w:t>
       </w:r>
       <w:r>
@@ -2507,7 +2812,25 @@
           <w:i w:val="false"/>
           <w:iCs w:val="false"/>
         </w:rPr>
-        <w:t xml:space="preserve">design allows a high degree of control for the developer while maintaining the ability to generate varied content. Additionally, the system respecting the player's actions and taking account of previous quests would help players feel their choices have a real effect on the game world. While Kybartas </w:t>
+        <w:t xml:space="preserve">design allows </w:t>
+      </w:r>
+      <w:r>
+        <w:rPr>
+          <w:b w:val="false"/>
+          <w:bCs w:val="false"/>
+          <w:i w:val="false"/>
+          <w:iCs w:val="false"/>
+        </w:rPr>
+        <w:t xml:space="preserve">for </w:t>
+      </w:r>
+      <w:r>
+        <w:rPr>
+          <w:b w:val="false"/>
+          <w:bCs w:val="false"/>
+          <w:i w:val="false"/>
+          <w:iCs w:val="false"/>
+        </w:rPr>
+        <w:t xml:space="preserve">a high degree of control for the developer while maintaining the ability to generate varied content. Additionally, the system respecting the player's actions and taking account of previous quests would help players feel their choices have a real effect on the game world. While Kybartas </w:t>
       </w:r>
       <w:r>
         <w:rPr>
@@ -2701,29 +3024,7 @@
           <w:sz w:val="20"/>
           <w:szCs w:val="20"/>
         </w:rPr>
-        <w:t xml:space="preserve">A. Travers. "GTA 5' Costs $265 Million To Develop And Market, Making It The Most Expensive Video Game Ever Produced: Report". February 2013. GamesIndustry.biz, </w:t>
-      </w:r>
-      <w:r>
-        <w:rPr>
-          <w:b w:val="false"/>
-          <w:bCs w:val="false"/>
-          <w:i w:val="false"/>
-          <w:iCs w:val="false"/>
-          <w:sz w:val="20"/>
-          <w:szCs w:val="20"/>
-        </w:rPr>
-        <w:t xml:space="preserve">[Online] </w:t>
-      </w:r>
-      <w:r>
-        <w:rPr>
-          <w:b w:val="false"/>
-          <w:bCs w:val="false"/>
-          <w:i w:val="false"/>
-          <w:iCs w:val="false"/>
-          <w:sz w:val="20"/>
-          <w:szCs w:val="20"/>
-        </w:rPr>
-        <w:t xml:space="preserve">Available : </w:t>
+        <w:t xml:space="preserve">A. Travers. "GTA 5' Costs $265 Million To Develop And Market, Making It The Most Expensive Video Game Ever Produced: Report". February 2013. GamesIndustry.biz, [Online] Available : </w:t>
       </w:r>
       <w:hyperlink r:id="rId2">
         <w:r>
@@ -2833,21 +3134,7 @@
           <w:sz w:val="20"/>
           <w:szCs w:val="20"/>
         </w:rPr>
-        <w:t xml:space="preserve">T. Warren. "Minecraft sales top 100 million". June 2016. The Verge. </w:t>
-      </w:r>
-      <w:r>
-        <w:rPr>
-          <w:sz w:val="20"/>
-          <w:szCs w:val="20"/>
-        </w:rPr>
-        <w:t xml:space="preserve">[Online] </w:t>
-      </w:r>
-      <w:r>
-        <w:rPr>
-          <w:sz w:val="20"/>
-          <w:szCs w:val="20"/>
-        </w:rPr>
-        <w:t xml:space="preserve"> </w:t>
+        <w:t xml:space="preserve">T. Warren. "Minecraft sales top 100 million". June 2016. The Verge. [Online]  </w:t>
       </w:r>
       <w:r>
         <w:rPr>
@@ -2939,21 +3226,7 @@
           <w:sz w:val="20"/>
           <w:szCs w:val="20"/>
         </w:rPr>
-        <w:t xml:space="preserve">SpeedTree. Interactive Data Visualization, Inc. </w:t>
-      </w:r>
-      <w:r>
-        <w:rPr>
-          <w:sz w:val="20"/>
-          <w:szCs w:val="20"/>
-        </w:rPr>
-        <w:t xml:space="preserve">[Online] </w:t>
-      </w:r>
-      <w:r>
-        <w:rPr>
-          <w:sz w:val="20"/>
-          <w:szCs w:val="20"/>
-        </w:rPr>
-        <w:t xml:space="preserve">Available: </w:t>
+        <w:t xml:space="preserve">SpeedTree. Interactive Data Visualization, Inc. [Online] Available: </w:t>
       </w:r>
       <w:hyperlink r:id="rId4">
         <w:r>
@@ -3137,21 +3410,7 @@
           <w:sz w:val="20"/>
           <w:szCs w:val="20"/>
         </w:rPr>
-        <w:t xml:space="preserve">Kurt Spencer. “Noise!”. </w:t>
-      </w:r>
-      <w:r>
-        <w:rPr>
-          <w:sz w:val="20"/>
-          <w:szCs w:val="20"/>
-        </w:rPr>
-        <w:t xml:space="preserve">[Online] </w:t>
-      </w:r>
-      <w:r>
-        <w:rPr>
-          <w:sz w:val="20"/>
-          <w:szCs w:val="20"/>
-        </w:rPr>
-        <w:t xml:space="preserve">Available : </w:t>
+        <w:t xml:space="preserve">Kurt Spencer. “Noise!”. [Online] Available : </w:t>
       </w:r>
       <w:hyperlink r:id="rId5">
         <w:r>
@@ -3214,21 +3473,7 @@
           <w:sz w:val="20"/>
           <w:szCs w:val="20"/>
         </w:rPr>
-        <w:t xml:space="preserve">Markus Persson. "Terrain generation, Part 1” March 2011. </w:t>
-      </w:r>
-      <w:r>
-        <w:rPr>
-          <w:sz w:val="20"/>
-          <w:szCs w:val="20"/>
-        </w:rPr>
-        <w:t xml:space="preserve">[Online] </w:t>
-      </w:r>
-      <w:r>
-        <w:rPr>
-          <w:sz w:val="20"/>
-          <w:szCs w:val="20"/>
-        </w:rPr>
-        <w:t xml:space="preserve">Available: </w:t>
+        <w:t xml:space="preserve">Markus Persson. "Terrain generation, Part 1” March 2011. [Online] Available: </w:t>
       </w:r>
       <w:hyperlink r:id="rId6">
         <w:r>
@@ -4002,91 +4247,28 @@
           <w:sz w:val="20"/>
           <w:szCs w:val="20"/>
         </w:rPr>
-        <w:t xml:space="preserve">P. Sweetser and J. Wiles, “Scripting versus emergence: Issues for game developers and players in game environment design,” </w:t>
-      </w:r>
-      <w:r>
-        <w:rPr>
-          <w:sz w:val="20"/>
-          <w:szCs w:val="20"/>
-        </w:rPr>
-        <w:t xml:space="preserve">2006. </w:t>
-      </w:r>
-      <w:r>
-        <w:rPr>
-          <w:sz w:val="20"/>
-          <w:szCs w:val="20"/>
-        </w:rPr>
-        <w:t xml:space="preserve">International Journal of Intelligent Games and Simulation, </w:t>
-      </w:r>
-      <w:r>
-        <w:rPr>
-          <w:sz w:val="20"/>
-          <w:szCs w:val="20"/>
-        </w:rPr>
-        <w:t>Vol</w:t>
-      </w:r>
-      <w:r>
-        <w:rPr>
-          <w:sz w:val="20"/>
-          <w:szCs w:val="20"/>
-        </w:rPr>
-        <w:t xml:space="preserve">.4 </w:t>
-      </w:r>
-      <w:r>
-        <w:rPr>
-          <w:sz w:val="20"/>
-          <w:szCs w:val="20"/>
-        </w:rPr>
-        <w:t>N</w:t>
-      </w:r>
-      <w:r>
-        <w:rPr>
-          <w:sz w:val="20"/>
-          <w:szCs w:val="20"/>
-        </w:rPr>
-        <w:t xml:space="preserve">o.1 </w:t>
-      </w:r>
-    </w:p>
-    <w:p>
-      <w:pPr>
-        <w:pStyle w:val="Normal"/>
-        <w:numPr>
-          <w:ilvl w:val="0"/>
-          <w:numId w:val="1"/>
-        </w:numPr>
-        <w:jc w:val="left"/>
-        <w:rPr>
-          <w:sz w:val="20"/>
-          <w:szCs w:val="20"/>
-        </w:rPr>
-      </w:pPr>
-      <w:r>
-        <w:rPr>
-          <w:sz w:val="20"/>
-          <w:szCs w:val="20"/>
-        </w:rPr>
-        <w:t>Simon Chauvin, Guillaume Levieux, Jean-Yves Donnar, St</w:t>
-      </w:r>
-      <w:r>
-        <w:rPr>
-          <w:sz w:val="20"/>
-          <w:szCs w:val="20"/>
-        </w:rPr>
-        <w:t>e</w:t>
-      </w:r>
-      <w:r>
-        <w:rPr>
-          <w:sz w:val="20"/>
-          <w:szCs w:val="20"/>
-        </w:rPr>
-        <w:t xml:space="preserve">phane Natkin.“Making Sense of Emergent Narratives: An Architecture Supporting Player-Triggered Narrative Processes”. </w:t>
-      </w:r>
-      <w:r>
-        <w:rPr>
-          <w:sz w:val="20"/>
-          <w:szCs w:val="20"/>
-        </w:rPr>
-        <w:t>2015. IEEE Conference on Computational Intelligence in Games.</w:t>
+        <w:t xml:space="preserve">P. Sweetser and J. Wiles, “Scripting versus emergence: Issues for game developers and players in game environment design,” 2006. International Journal of Intelligent Games and Simulation, Vol.4 No.1 </w:t>
+      </w:r>
+    </w:p>
+    <w:p>
+      <w:pPr>
+        <w:pStyle w:val="Normal"/>
+        <w:numPr>
+          <w:ilvl w:val="0"/>
+          <w:numId w:val="1"/>
+        </w:numPr>
+        <w:jc w:val="left"/>
+        <w:rPr>
+          <w:sz w:val="20"/>
+          <w:szCs w:val="20"/>
+        </w:rPr>
+      </w:pPr>
+      <w:r>
+        <w:rPr>
+          <w:sz w:val="20"/>
+          <w:szCs w:val="20"/>
+        </w:rPr>
+        <w:t>Simon Chauvin, Guillaume Levieux, Jean-Yves Donnar, Stephane Natkin.“Making Sense of Emergent Narratives: An Architecture Supporting Player-Triggered Narrative Processes”. 2015. IEEE Conference on Computational Intelligence in Games.</w:t>
       </w:r>
     </w:p>
     <w:p>
@@ -4188,7 +4370,7 @@
           <w:sz w:val="20"/>
           <w:szCs w:val="20"/>
         </w:rPr>
-        <w:t>"</w:t>
+        <w:t>“</w:t>
       </w:r>
       <w:r>
         <w:rPr>
@@ -4443,56 +4625,80 @@
           <w:sz w:val="20"/>
           <w:szCs w:val="20"/>
         </w:rPr>
-        <w:t>Boyang Li, Mark O. Riedl. “</w:t>
-      </w:r>
-      <w:r>
-        <w:rPr>
-          <w:sz w:val="20"/>
-          <w:szCs w:val="20"/>
-        </w:rPr>
-        <w:t xml:space="preserve">An Offline Planning Approach to Game Plotline Adaptation”. </w:t>
-      </w:r>
-      <w:r>
-        <w:rPr>
-          <w:sz w:val="20"/>
-          <w:szCs w:val="20"/>
-        </w:rPr>
-        <w:t>2010. Proceedings of the Sixth AAAI Conference on Artificial Intelligence and Interactive Digital Entertainment.</w:t>
-      </w:r>
-    </w:p>
-    <w:p>
-      <w:pPr>
-        <w:pStyle w:val="Normal"/>
-        <w:numPr>
-          <w:ilvl w:val="0"/>
-          <w:numId w:val="1"/>
-        </w:numPr>
-        <w:jc w:val="left"/>
-        <w:rPr>
-          <w:sz w:val="20"/>
-          <w:szCs w:val="20"/>
-        </w:rPr>
-      </w:pPr>
-      <w:r>
-        <w:rPr>
-          <w:sz w:val="20"/>
-          <w:szCs w:val="20"/>
-        </w:rPr>
-        <w:t>Ben Kybartas, Clark Verbrugge. “</w:t>
-      </w:r>
-      <w:r>
-        <w:rPr>
-          <w:sz w:val="20"/>
-          <w:szCs w:val="20"/>
-        </w:rPr>
-        <w:t>Analysis of ReGEN as a Graph-Rewriting System for Quest Generation”. 2014. IEEE Transactions On Computational Intelligence and AI in Games. Vol.6 No.2</w:t>
+        <w:t>Boyang Li, Mark O. Riedl. “An Offline Planning Approach to Game Plotline Adaptation”. 2010. Proceedings of the Sixth AAAI Conference on Artificial Intelligence and Interactive Digital Entertainment.</w:t>
+      </w:r>
+    </w:p>
+    <w:p>
+      <w:pPr>
+        <w:pStyle w:val="Normal"/>
+        <w:numPr>
+          <w:ilvl w:val="0"/>
+          <w:numId w:val="1"/>
+        </w:numPr>
+        <w:jc w:val="left"/>
+        <w:rPr>
+          <w:sz w:val="20"/>
+          <w:szCs w:val="20"/>
+        </w:rPr>
+      </w:pPr>
+      <w:r>
+        <w:rPr>
+          <w:sz w:val="20"/>
+          <w:szCs w:val="20"/>
+        </w:rPr>
+        <w:t>Ben Kybartas, Clark Verbrugge. “Analysis of ReGEN as a Graph-Rewriting System for Quest Generation”. 2014. IEEE Transactions On Computational Intelligence and AI in Games. Vol.6 No.2</w:t>
+      </w:r>
+    </w:p>
+    <w:p>
+      <w:pPr>
+        <w:pStyle w:val="Normal"/>
+        <w:numPr>
+          <w:ilvl w:val="0"/>
+          <w:numId w:val="1"/>
+        </w:numPr>
+        <w:jc w:val="left"/>
+        <w:rPr>
+          <w:sz w:val="20"/>
+          <w:szCs w:val="20"/>
+        </w:rPr>
+      </w:pPr>
+      <w:r>
+        <w:rPr>
+          <w:sz w:val="20"/>
+          <w:szCs w:val="20"/>
+        </w:rPr>
+        <w:t>“</w:t>
+      </w:r>
+      <w:r>
+        <w:rPr>
+          <w:sz w:val="20"/>
+          <w:szCs w:val="20"/>
+        </w:rPr>
+        <w:t xml:space="preserve">Euphoria”.  NaturalMotion. 2015. [Online] Available: </w:t>
+      </w:r>
+      <w:hyperlink r:id="rId13">
+        <w:r>
+          <w:rPr>
+            <w:rStyle w:val="InternetLink"/>
+            <w:sz w:val="20"/>
+            <w:szCs w:val="20"/>
+          </w:rPr>
+          <w:t>http://www.naturalmotion.com/middleware/euphoria</w:t>
+        </w:r>
+      </w:hyperlink>
+      <w:r>
+        <w:rPr>
+          <w:sz w:val="20"/>
+          <w:szCs w:val="20"/>
+        </w:rPr>
+        <w:t xml:space="preserve"> Retrieved: 20/11/16</w:t>
       </w:r>
     </w:p>
     <w:sectPr>
-      <w:headerReference w:type="default" r:id="rId13"/>
-      <w:headerReference w:type="first" r:id="rId14"/>
-      <w:footerReference w:type="default" r:id="rId15"/>
-      <w:footerReference w:type="first" r:id="rId16"/>
+      <w:headerReference w:type="default" r:id="rId14"/>
+      <w:headerReference w:type="first" r:id="rId15"/>
+      <w:footerReference w:type="default" r:id="rId16"/>
+      <w:footerReference w:type="first" r:id="rId17"/>
       <w:footnotePr>
         <w:numFmt w:val="decimal"/>
       </w:footnotePr>
@@ -5193,6 +5399,116 @@
   <w:abstractNum w:abstractNumId="5">
     <w:lvl w:ilvl="0">
       <w:start w:val="1"/>
+      <w:numFmt w:val="lowerLetter"/>
+      <w:lvlText w:val="%1)"/>
+      <w:lvlJc w:val="left"/>
+      <w:pPr>
+        <w:tabs>
+          <w:tab w:val="num" w:pos="720"/>
+        </w:tabs>
+        <w:ind w:left="720" w:hanging="360"/>
+      </w:pPr>
+    </w:lvl>
+    <w:lvl w:ilvl="1">
+      <w:start w:val="1"/>
+      <w:numFmt w:val="lowerLetter"/>
+      <w:lvlText w:val="%2)"/>
+      <w:lvlJc w:val="left"/>
+      <w:pPr>
+        <w:tabs>
+          <w:tab w:val="num" w:pos="1080"/>
+        </w:tabs>
+        <w:ind w:left="1080" w:hanging="360"/>
+      </w:pPr>
+    </w:lvl>
+    <w:lvl w:ilvl="2">
+      <w:start w:val="1"/>
+      <w:numFmt w:val="lowerLetter"/>
+      <w:lvlText w:val="%3)"/>
+      <w:lvlJc w:val="left"/>
+      <w:pPr>
+        <w:tabs>
+          <w:tab w:val="num" w:pos="1440"/>
+        </w:tabs>
+        <w:ind w:left="1440" w:hanging="360"/>
+      </w:pPr>
+    </w:lvl>
+    <w:lvl w:ilvl="3">
+      <w:start w:val="1"/>
+      <w:numFmt w:val="lowerLetter"/>
+      <w:lvlText w:val="%4)"/>
+      <w:lvlJc w:val="left"/>
+      <w:pPr>
+        <w:tabs>
+          <w:tab w:val="num" w:pos="1800"/>
+        </w:tabs>
+        <w:ind w:left="1800" w:hanging="360"/>
+      </w:pPr>
+    </w:lvl>
+    <w:lvl w:ilvl="4">
+      <w:start w:val="1"/>
+      <w:numFmt w:val="lowerLetter"/>
+      <w:lvlText w:val="%5)"/>
+      <w:lvlJc w:val="left"/>
+      <w:pPr>
+        <w:tabs>
+          <w:tab w:val="num" w:pos="2160"/>
+        </w:tabs>
+        <w:ind w:left="2160" w:hanging="360"/>
+      </w:pPr>
+    </w:lvl>
+    <w:lvl w:ilvl="5">
+      <w:start w:val="1"/>
+      <w:numFmt w:val="lowerLetter"/>
+      <w:lvlText w:val="%6)"/>
+      <w:lvlJc w:val="left"/>
+      <w:pPr>
+        <w:tabs>
+          <w:tab w:val="num" w:pos="2520"/>
+        </w:tabs>
+        <w:ind w:left="2520" w:hanging="360"/>
+      </w:pPr>
+    </w:lvl>
+    <w:lvl w:ilvl="6">
+      <w:start w:val="1"/>
+      <w:numFmt w:val="lowerLetter"/>
+      <w:lvlText w:val="%7)"/>
+      <w:lvlJc w:val="left"/>
+      <w:pPr>
+        <w:tabs>
+          <w:tab w:val="num" w:pos="2880"/>
+        </w:tabs>
+        <w:ind w:left="2880" w:hanging="360"/>
+      </w:pPr>
+    </w:lvl>
+    <w:lvl w:ilvl="7">
+      <w:start w:val="1"/>
+      <w:numFmt w:val="lowerLetter"/>
+      <w:lvlText w:val="%8)"/>
+      <w:lvlJc w:val="left"/>
+      <w:pPr>
+        <w:tabs>
+          <w:tab w:val="num" w:pos="3240"/>
+        </w:tabs>
+        <w:ind w:left="3240" w:hanging="360"/>
+      </w:pPr>
+    </w:lvl>
+    <w:lvl w:ilvl="8">
+      <w:start w:val="1"/>
+      <w:numFmt w:val="lowerLetter"/>
+      <w:lvlText w:val="%9)"/>
+      <w:lvlJc w:val="left"/>
+      <w:pPr>
+        <w:tabs>
+          <w:tab w:val="num" w:pos="3600"/>
+        </w:tabs>
+        <w:ind w:left="3600" w:hanging="360"/>
+      </w:pPr>
+    </w:lvl>
+  </w:abstractNum>
+  <w:abstractNum w:abstractNumId="6">
+    <w:lvl w:ilvl="0">
+      <w:start w:val="1"/>
       <w:numFmt w:val="none"/>
       <w:suff w:val="nothing"/>
       <w:lvlText w:val=""/>
@@ -5323,6 +5639,9 @@
   </w:num>
   <w:num w:numId="5">
     <w:abstractNumId w:val="5"/>
+  </w:num>
+  <w:num w:numId="6">
+    <w:abstractNumId w:val="6"/>
   </w:num>
 </w:numbering>
 </file>

</xml_diff>